<commit_message>
W34 Modified my resume.
</commit_message>
<xml_diff>
--- a/CV - Sr Solution Architect - Sam Ni.docx
+++ b/CV - Sr Solution Architect - Sam Ni.docx
@@ -981,6 +981,170 @@
         <w:pStyle w:val="NoSpacing"/>
         <w:numPr>
           <w:ilvl w:val="0"/>
+          <w:numId w:val="29"/>
+        </w:numPr>
+        <w:ind w:left="360"/>
+        <w:rPr>
+          <w:rFonts w:ascii="Times New Roman" w:hAnsi="Times New Roman" w:cs="Times New Roman"/>
+        </w:rPr>
+      </w:pPr>
+      <w:r>
+        <w:rPr>
+          <w:rFonts w:ascii="Times New Roman" w:hAnsi="Times New Roman" w:cs="Times New Roman"/>
+        </w:rPr>
+        <w:t>Toll on JDA WMS Product (9.1</w:t>
+      </w:r>
+      <w:r>
+        <w:rPr>
+          <w:rFonts w:ascii="Times New Roman" w:hAnsi="Times New Roman" w:cs="Times New Roman"/>
+        </w:rPr>
+        <w:t>)</w:t>
+      </w:r>
+    </w:p>
+    <w:p>
+      <w:pPr>
+        <w:pStyle w:val="NoSpacing"/>
+        <w:numPr>
+          <w:ilvl w:val="1"/>
+          <w:numId w:val="30"/>
+        </w:numPr>
+        <w:ind w:left="720"/>
+        <w:rPr>
+          <w:rFonts w:ascii="Times New Roman" w:hAnsi="Times New Roman" w:cs="Times New Roman"/>
+        </w:rPr>
+      </w:pPr>
+      <w:r>
+        <w:rPr>
+          <w:rFonts w:ascii="Times New Roman" w:hAnsi="Times New Roman" w:cs="Times New Roman"/>
+        </w:rPr>
+        <w:t>Deliver UAT training to Toll operational users.</w:t>
+      </w:r>
+    </w:p>
+    <w:p>
+      <w:pPr>
+        <w:pStyle w:val="NoSpacing"/>
+        <w:numPr>
+          <w:ilvl w:val="1"/>
+          <w:numId w:val="30"/>
+        </w:numPr>
+        <w:ind w:left="720"/>
+        <w:rPr>
+          <w:rFonts w:ascii="Times New Roman" w:hAnsi="Times New Roman" w:cs="Times New Roman"/>
+        </w:rPr>
+      </w:pPr>
+      <w:r>
+        <w:rPr>
+          <w:rFonts w:ascii="Times New Roman" w:hAnsi="Times New Roman" w:cs="Times New Roman"/>
+        </w:rPr>
+        <w:t>Providing</w:t>
+      </w:r>
+      <w:r>
+        <w:rPr>
+          <w:rFonts w:ascii="Times New Roman" w:hAnsi="Times New Roman" w:cs="Times New Roman"/>
+        </w:rPr>
+        <w:t xml:space="preserve"> script</w:t>
+      </w:r>
+      <w:r>
+        <w:rPr>
+          <w:rFonts w:ascii="Times New Roman" w:hAnsi="Times New Roman" w:cs="Times New Roman"/>
+        </w:rPr>
+        <w:t>s to prepare go liver, like</w:t>
+      </w:r>
+      <w:r>
+        <w:rPr>
+          <w:rFonts w:ascii="Times New Roman" w:hAnsi="Times New Roman" w:cs="Times New Roman"/>
+        </w:rPr>
+        <w:t xml:space="preserve"> create trigge</w:t>
+      </w:r>
+      <w:r>
+        <w:rPr>
+          <w:rFonts w:ascii="Times New Roman" w:hAnsi="Times New Roman" w:cs="Times New Roman"/>
+        </w:rPr>
+        <w:t>red replenishments.</w:t>
+      </w:r>
+    </w:p>
+    <w:p>
+      <w:pPr>
+        <w:pStyle w:val="NoSpacing"/>
+        <w:numPr>
+          <w:ilvl w:val="1"/>
+          <w:numId w:val="30"/>
+        </w:numPr>
+        <w:ind w:left="720"/>
+        <w:rPr>
+          <w:rFonts w:ascii="Times New Roman" w:hAnsi="Times New Roman" w:cs="Times New Roman"/>
+        </w:rPr>
+      </w:pPr>
+      <w:r>
+        <w:rPr>
+          <w:rFonts w:ascii="Times New Roman" w:hAnsi="Times New Roman" w:cs="Times New Roman"/>
+        </w:rPr>
+        <w:t>Go live su</w:t>
+      </w:r>
+      <w:r>
+        <w:rPr>
+          <w:rFonts w:ascii="Times New Roman" w:hAnsi="Times New Roman" w:cs="Times New Roman"/>
+        </w:rPr>
+        <w:t>pport from beginning to the end and fixing issues during go live.</w:t>
+      </w:r>
+    </w:p>
+    <w:p>
+      <w:pPr>
+        <w:pStyle w:val="NoSpacing"/>
+        <w:numPr>
+          <w:ilvl w:val="1"/>
+          <w:numId w:val="30"/>
+        </w:numPr>
+        <w:ind w:left="720"/>
+        <w:rPr>
+          <w:rFonts w:ascii="Times New Roman" w:hAnsi="Times New Roman" w:cs="Times New Roman"/>
+        </w:rPr>
+      </w:pPr>
+      <w:r>
+        <w:rPr>
+          <w:rFonts w:ascii="Times New Roman" w:hAnsi="Times New Roman" w:cs="Times New Roman"/>
+        </w:rPr>
+        <w:t>Providing SQL scripts to Toll to fulfill their daily needs, like calculating the frequency of Receiving/Shipping SKU, tracking labor performance etc.</w:t>
+      </w:r>
+    </w:p>
+    <w:p>
+      <w:pPr>
+        <w:pStyle w:val="NoSpacing"/>
+        <w:numPr>
+          <w:ilvl w:val="1"/>
+          <w:numId w:val="30"/>
+        </w:numPr>
+        <w:ind w:left="720"/>
+        <w:rPr>
+          <w:rFonts w:ascii="Times New Roman" w:hAnsi="Times New Roman" w:cs="Times New Roman"/>
+        </w:rPr>
+      </w:pPr>
+      <w:r>
+        <w:rPr>
+          <w:rFonts w:ascii="Times New Roman" w:hAnsi="Times New Roman" w:cs="Times New Roman"/>
+        </w:rPr>
+        <w:t xml:space="preserve">One week extension of </w:t>
+      </w:r>
+      <w:r>
+        <w:rPr>
+          <w:rFonts w:ascii="Times New Roman" w:hAnsi="Times New Roman" w:cs="Times New Roman"/>
+        </w:rPr>
+        <w:t xml:space="preserve"> Go-live &amp; Hyper Car</w:t>
+      </w:r>
+      <w:r>
+        <w:rPr>
+          <w:rFonts w:ascii="Times New Roman" w:hAnsi="Times New Roman" w:cs="Times New Roman"/>
+        </w:rPr>
+        <w:t xml:space="preserve"> support.</w:t>
+      </w:r>
+      <w:bookmarkStart w:id="2" w:name="_GoBack"/>
+      <w:bookmarkEnd w:id="2"/>
+    </w:p>
+    <w:p>
+      <w:pPr>
+        <w:pStyle w:val="NoSpacing"/>
+        <w:numPr>
+          <w:ilvl w:val="0"/>
           <w:numId w:val="5"/>
         </w:numPr>
         <w:ind w:left="360"/>
@@ -1418,8 +1582,6 @@
         </w:rPr>
         <w:t>specialized</w:t>
       </w:r>
-      <w:bookmarkStart w:id="2" w:name="_GoBack"/>
-      <w:bookmarkEnd w:id="2"/>
       <w:r>
         <w:rPr>
           <w:rFonts w:ascii="Times New Roman" w:hAnsi="Times New Roman" w:cs="Times New Roman"/>
@@ -1769,7 +1931,14 @@
         <w:rPr>
           <w:rFonts w:ascii="Times New Roman" w:hAnsi="Times New Roman" w:cs="Times New Roman"/>
         </w:rPr>
-        <w:t xml:space="preserve">of db connection pool and native thread pool </w:t>
+        <w:t xml:space="preserve">of db connection pool and native thread </w:t>
+      </w:r>
+      <w:r>
+        <w:rPr>
+          <w:rFonts w:ascii="Times New Roman" w:hAnsi="Times New Roman" w:cs="Times New Roman"/>
+        </w:rPr>
+        <w:lastRenderedPageBreak/>
+        <w:t xml:space="preserve">pool </w:t>
       </w:r>
       <w:r>
         <w:rPr>
@@ -1963,23 +2132,7 @@
           <w:b/>
           <w:bCs/>
         </w:rPr>
-        <w:t xml:space="preserve"> Team (</w:t>
-      </w:r>
-      <w:r>
-        <w:rPr>
-          <w:rFonts w:ascii="Times New Roman" w:hAnsi="Times New Roman" w:cs="Times New Roman"/>
-          <w:b/>
-          <w:bCs/>
-        </w:rPr>
-        <w:t>Product Development</w:t>
-      </w:r>
-      <w:r>
-        <w:rPr>
-          <w:rFonts w:ascii="Times New Roman" w:hAnsi="Times New Roman" w:cs="Times New Roman"/>
-          <w:b/>
-          <w:bCs/>
-        </w:rPr>
-        <w:t>) – Solution Architect</w:t>
+        <w:t xml:space="preserve"> Team (Product Development) – Solution Architect</w:t>
       </w:r>
       <w:r>
         <w:rPr>
@@ -2255,13 +2408,7 @@
         <w:rPr>
           <w:rFonts w:hint="eastAsia"/>
         </w:rPr>
-        <w:t xml:space="preserve"> th</w:t>
-      </w:r>
-      <w:r>
-        <w:rPr>
-          <w:rFonts w:hint="eastAsia"/>
-        </w:rPr>
-        <w:t>e</w:t>
+        <w:t xml:space="preserve"> the</w:t>
       </w:r>
       <w:r>
         <w:t xml:space="preserve"> site troubleshooting </w:t>
@@ -6479,6 +6626,30 @@
   </w:num>
   <w:num w:numId="28">
     <w:abstractNumId w:val="25"/>
+  </w:num>
+  <w:num w:numId="29">
+    <w:abstractNumId w:val="15"/>
+    <w:lvlOverride w:ilvl="0"/>
+    <w:lvlOverride w:ilvl="1"/>
+    <w:lvlOverride w:ilvl="2"/>
+    <w:lvlOverride w:ilvl="3"/>
+    <w:lvlOverride w:ilvl="4"/>
+    <w:lvlOverride w:ilvl="5"/>
+    <w:lvlOverride w:ilvl="6"/>
+    <w:lvlOverride w:ilvl="7"/>
+    <w:lvlOverride w:ilvl="8"/>
+  </w:num>
+  <w:num w:numId="30">
+    <w:abstractNumId w:val="25"/>
+    <w:lvlOverride w:ilvl="0"/>
+    <w:lvlOverride w:ilvl="1"/>
+    <w:lvlOverride w:ilvl="2"/>
+    <w:lvlOverride w:ilvl="3"/>
+    <w:lvlOverride w:ilvl="4"/>
+    <w:lvlOverride w:ilvl="5"/>
+    <w:lvlOverride w:ilvl="6"/>
+    <w:lvlOverride w:ilvl="7"/>
+    <w:lvlOverride w:ilvl="8"/>
   </w:num>
 </w:numbering>
 </file>
@@ -7556,7 +7727,7 @@
   <a:extraClrSchemeLst/>
   <a:extLst>
     <a:ext uri="{05A4C25C-085E-4340-85A3-A5531E510DB2}">
-      <thm15:themeFamily xmlns:thm15="http://schemas.microsoft.com/office/thememl/2012/main" xmlns="" name="Office Theme" id="{62F939B6-93AF-4DB8-9C6B-D6C7DFDC589F}" vid="{4A3C46E8-61CC-4603-A589-7422A47A8E4A}"/>
+      <thm15:themeFamily xmlns="" xmlns:thm15="http://schemas.microsoft.com/office/thememl/2012/main" name="Office Theme" id="{62F939B6-93AF-4DB8-9C6B-D6C7DFDC589F}" vid="{4A3C46E8-61CC-4603-A589-7422A47A8E4A}"/>
     </a:ext>
   </a:extLst>
 </a:theme>

</xml_diff>